<commit_message>
Requisito non funzionale Usability
</commit_message>
<xml_diff>
--- a/Problem Statement.docx
+++ b/Problem Statement.docx
@@ -382,7 +382,23 @@
           <w:sz w:val="24"/>
           <w:szCs w:val="24"/>
         </w:rPr>
-        <w:t>Potersi organizzare per la gestione di una lega non è cosa facile a causa dei vari impegni della vita giornaliera, inoltre potrebbero sorgere delle incomprensioni tra giocatori: non è semplice, ad esempio, ricordarsi chi ha pagato la quota mensile, quanto budget è rimasto per comprare giocatori, quanti punti ha guadagnato un determinato giocatore. Queste problematiche possono essere risolte attraverso la nostra applicazione, la quale, a differenza di altre applicazioni (ad esempio FantaGazzetta) già esistenti sarà totalmente gratuita.</w:t>
+        <w:t xml:space="preserve">Potersi organizzare per la gestione di una lega non è cosa facile a causa dei vari impegni della vita giornaliera, inoltre potrebbero sorgere delle incomprensioni tra giocatori: non è semplice, ad esempio, ricordarsi chi ha pagato la quota mensile, quanto budget è rimasto per comprare giocatori, quanti punti ha guadagnato un determinato giocatore. Queste problematiche possono essere risolte attraverso la nostra applicazione, la quale, a differenza di altre applicazioni (ad esempio </w:t>
+      </w:r>
+      <w:proofErr w:type="spellStart"/>
+      <w:r>
+        <w:rPr>
+          <w:sz w:val="24"/>
+          <w:szCs w:val="24"/>
+        </w:rPr>
+        <w:t>FantaGazzetta</w:t>
+      </w:r>
+      <w:proofErr w:type="spellEnd"/>
+      <w:r>
+        <w:rPr>
+          <w:sz w:val="24"/>
+          <w:szCs w:val="24"/>
+        </w:rPr>
+        <w:t>) già esistenti sarà totalmente gratuita.</w:t>
       </w:r>
     </w:p>
     <w:p>
@@ -447,7 +463,31 @@
           <w:szCs w:val="21"/>
           <w:shd w:val="clear" w:color="auto" w:fill="FFFFFF"/>
         </w:rPr>
-        <w:t xml:space="preserve">“FantaFootball” </w:t>
+        <w:t>“</w:t>
+      </w:r>
+      <w:proofErr w:type="spellStart"/>
+      <w:r>
+        <w:rPr>
+          <w:rFonts w:ascii="Arial" w:hAnsi="Arial" w:cs="Arial"/>
+          <w:i/>
+          <w:color w:val="222222"/>
+          <w:sz w:val="21"/>
+          <w:szCs w:val="21"/>
+          <w:shd w:val="clear" w:color="auto" w:fill="FFFFFF"/>
+        </w:rPr>
+        <w:t>FantaFootball</w:t>
+      </w:r>
+      <w:proofErr w:type="spellEnd"/>
+      <w:r>
+        <w:rPr>
+          <w:rFonts w:ascii="Arial" w:hAnsi="Arial" w:cs="Arial"/>
+          <w:i/>
+          <w:color w:val="222222"/>
+          <w:sz w:val="21"/>
+          <w:szCs w:val="21"/>
+          <w:shd w:val="clear" w:color="auto" w:fill="FFFFFF"/>
+        </w:rPr>
+        <w:t xml:space="preserve">” </w:t>
       </w:r>
       <w:r>
         <w:rPr>
@@ -628,6 +668,7 @@
                 <w:u w:val="single"/>
               </w:rPr>
             </w:pPr>
+            <w:proofErr w:type="spellStart"/>
             <w:r>
               <w:rPr>
                 <w:b w:val="0"/>
@@ -637,6 +678,7 @@
               </w:rPr>
               <w:t>CreazioneDellaLega</w:t>
             </w:r>
+            <w:proofErr w:type="spellEnd"/>
           </w:p>
         </w:tc>
       </w:tr>
@@ -826,7 +868,39 @@
                 <w:sz w:val="24"/>
                 <w:szCs w:val="24"/>
               </w:rPr>
-              <w:t xml:space="preserve">Senza problemi, Mattia sceglie di creare una lega privata di serie A e si adopera per la creazione inserendo nei vari campi le informazioni necessarie quali il nome univoco: ”Memeroni”, il logo: un’immagine di un polpo, il numero massimo dei giocatori che è 5, la quota mensile che è di 30€, i premi del podio: 70% al primo, 20% al secondo, 10% al terzo, il budget in “FantaMilioni” di ogni giocatore:300FM e  seleziona modalità d’asta a busta chiusa. </w:t>
+              <w:t>Senza problemi, Mattia sceglie di creare una lega privata di serie A e si adopera per la creazione inserendo nei vari campi le informazioni necessarie quali il nome univoco: ”</w:t>
+            </w:r>
+            <w:proofErr w:type="spellStart"/>
+            <w:r>
+              <w:rPr>
+                <w:sz w:val="24"/>
+                <w:szCs w:val="24"/>
+              </w:rPr>
+              <w:t>Memeroni</w:t>
+            </w:r>
+            <w:proofErr w:type="spellEnd"/>
+            <w:r>
+              <w:rPr>
+                <w:sz w:val="24"/>
+                <w:szCs w:val="24"/>
+              </w:rPr>
+              <w:t>”, il logo: un’immagine di un polpo, il numero massimo dei giocatori che è 5, la quota mensile che è di 30€, i premi del podio: 70% al primo, 20% al secondo, 10% al terzo, il budget in “</w:t>
+            </w:r>
+            <w:proofErr w:type="spellStart"/>
+            <w:r>
+              <w:rPr>
+                <w:sz w:val="24"/>
+                <w:szCs w:val="24"/>
+              </w:rPr>
+              <w:t>FantaMilioni</w:t>
+            </w:r>
+            <w:proofErr w:type="spellEnd"/>
+            <w:r>
+              <w:rPr>
+                <w:sz w:val="24"/>
+                <w:szCs w:val="24"/>
+              </w:rPr>
+              <w:t xml:space="preserve">” di ogni giocatore:300FM e  seleziona modalità d’asta a busta chiusa. </w:t>
             </w:r>
           </w:p>
           <w:p>
@@ -870,23 +944,7 @@
                 <w:sz w:val="24"/>
                 <w:szCs w:val="24"/>
               </w:rPr>
-              <w:t xml:space="preserve">Due amici, Pasquale e Maria sono già iscritti al sito, comunicato a Mattia il loro nickname, lui li aggiunge alla lega. Altri due amici, Angelo e Gaetano non sono ancora iscritti! Come fare? Fortunatamente, il sito ha l’opzione di inviare un link di invito tramite </w:t>
-            </w:r>
-            <w:proofErr w:type="gramStart"/>
-            <w:r>
-              <w:rPr>
-                <w:sz w:val="24"/>
-                <w:szCs w:val="24"/>
-              </w:rPr>
-              <w:t>email</w:t>
-            </w:r>
-            <w:proofErr w:type="gramEnd"/>
-            <w:r>
-              <w:rPr>
-                <w:sz w:val="24"/>
-                <w:szCs w:val="24"/>
-              </w:rPr>
-              <w:t xml:space="preserve">. Mattia quindi, manda gli inviti ai due, facendo pressing sul doversi iscrivere al sito e alla lega entro una settimana per raggiungere il numero minimo di giocatori, altrimenti Mattia dovrà ricreare la lega da zero. </w:t>
+              <w:t xml:space="preserve">Due amici, Pasquale e Maria sono già iscritti al sito, comunicato a Mattia il loro nickname, lui li aggiunge alla lega. Altri due amici, Angelo e Gaetano non sono ancora iscritti! Come fare? Fortunatamente, il sito ha l’opzione di inviare un link di invito tramite email. Mattia quindi, manda gli inviti ai due, facendo pressing sul doversi iscrivere al sito e alla lega entro una settimana per raggiungere il numero minimo di giocatori, altrimenti Mattia dovrà ricreare la lega da zero. </w:t>
             </w:r>
           </w:p>
         </w:tc>
@@ -969,6 +1027,7 @@
                 <w:u w:val="single"/>
               </w:rPr>
             </w:pPr>
+            <w:proofErr w:type="spellStart"/>
             <w:r>
               <w:rPr>
                 <w:b w:val="0"/>
@@ -978,6 +1037,7 @@
               </w:rPr>
               <w:t>GestioneAsta</w:t>
             </w:r>
+            <w:proofErr w:type="spellEnd"/>
           </w:p>
         </w:tc>
       </w:tr>
@@ -1223,14 +1283,55 @@
                 <w:sz w:val="24"/>
                 <w:szCs w:val="24"/>
               </w:rPr>
-              <w:t xml:space="preserve"> 30FM Buffon e 9FM per Ajebolla</w:t>
-            </w:r>
-            <w:r>
-              <w:rPr>
-                <w:sz w:val="24"/>
-                <w:szCs w:val="24"/>
-              </w:rPr>
-              <w:t>, Pasquale offre 15FM per Donnarumma e 8FM per Ajebolla, infine Mattia offre 9FM Strakosha, 5FM per Marinato, 6FM per</w:t>
+              <w:t xml:space="preserve"> 30FM Buffon e 9FM per </w:t>
+            </w:r>
+            <w:proofErr w:type="spellStart"/>
+            <w:r>
+              <w:rPr>
+                <w:sz w:val="24"/>
+                <w:szCs w:val="24"/>
+              </w:rPr>
+              <w:t>Ajebolla</w:t>
+            </w:r>
+            <w:proofErr w:type="spellEnd"/>
+            <w:r>
+              <w:rPr>
+                <w:sz w:val="24"/>
+                <w:szCs w:val="24"/>
+              </w:rPr>
+              <w:t xml:space="preserve">, Pasquale offre 15FM per Donnarumma e 8FM per </w:t>
+            </w:r>
+            <w:proofErr w:type="spellStart"/>
+            <w:r>
+              <w:rPr>
+                <w:sz w:val="24"/>
+                <w:szCs w:val="24"/>
+              </w:rPr>
+              <w:t>Ajebolla</w:t>
+            </w:r>
+            <w:proofErr w:type="spellEnd"/>
+            <w:r>
+              <w:rPr>
+                <w:sz w:val="24"/>
+                <w:szCs w:val="24"/>
+              </w:rPr>
+              <w:t xml:space="preserve">, infine Mattia offre 9FM </w:t>
+            </w:r>
+            <w:proofErr w:type="spellStart"/>
+            <w:r>
+              <w:rPr>
+                <w:sz w:val="24"/>
+                <w:szCs w:val="24"/>
+              </w:rPr>
+              <w:t>Strakosha</w:t>
+            </w:r>
+            <w:proofErr w:type="spellEnd"/>
+            <w:r>
+              <w:rPr>
+                <w:sz w:val="24"/>
+                <w:szCs w:val="24"/>
+              </w:rPr>
+              <w:t>, 5FM per Marinato, 6FM per</w:t>
             </w:r>
             <w:r>
               <w:rPr>
@@ -1238,7 +1339,25 @@
                 <w:szCs w:val="24"/>
                 <w:u w:val="single"/>
               </w:rPr>
-              <w:t xml:space="preserve"> Soviero.</w:t>
+              <w:t xml:space="preserve"> </w:t>
+            </w:r>
+            <w:proofErr w:type="spellStart"/>
+            <w:r>
+              <w:rPr>
+                <w:sz w:val="24"/>
+                <w:szCs w:val="24"/>
+                <w:u w:val="single"/>
+              </w:rPr>
+              <w:t>Soviero</w:t>
+            </w:r>
+            <w:proofErr w:type="spellEnd"/>
+            <w:r>
+              <w:rPr>
+                <w:sz w:val="24"/>
+                <w:szCs w:val="24"/>
+                <w:u w:val="single"/>
+              </w:rPr>
+              <w:t>.</w:t>
             </w:r>
           </w:p>
           <w:p>
@@ -1267,7 +1386,55 @@
                 <w:sz w:val="24"/>
                 <w:szCs w:val="24"/>
               </w:rPr>
-              <w:t xml:space="preserve"> ore si fa lo show off delle squadre dove ogni giocatore vede ogni calciatore a quale squadra appartiene. Angelo è riuscito ad aggiudicarsi Donnarumma e Lopez spendendo 37FM, Maria si aggiudica Buffon e Mirante spendendo 57FM, Mattia si aggiudica Strakosha, Marinato e Soviero per 20FM mentre Gaetano si aggiudica solamente Ajebolla per 15FM.</w:t>
+              <w:t xml:space="preserve"> ore si fa lo show off delle squadre dove ogni giocatore vede ogni calciatore a quale squadra appartiene. Angelo è riuscito ad aggiudicarsi Donnarumma e Lopez spendendo 37FM, Maria si aggiudica Buffon e Mirante spendendo 57FM, Mattia si aggiudica </w:t>
+            </w:r>
+            <w:proofErr w:type="spellStart"/>
+            <w:r>
+              <w:rPr>
+                <w:sz w:val="24"/>
+                <w:szCs w:val="24"/>
+              </w:rPr>
+              <w:t>Strakosha</w:t>
+            </w:r>
+            <w:proofErr w:type="spellEnd"/>
+            <w:r>
+              <w:rPr>
+                <w:sz w:val="24"/>
+                <w:szCs w:val="24"/>
+              </w:rPr>
+              <w:t xml:space="preserve">, Marinato e </w:t>
+            </w:r>
+            <w:proofErr w:type="spellStart"/>
+            <w:r>
+              <w:rPr>
+                <w:sz w:val="24"/>
+                <w:szCs w:val="24"/>
+              </w:rPr>
+              <w:t>Soviero</w:t>
+            </w:r>
+            <w:proofErr w:type="spellEnd"/>
+            <w:r>
+              <w:rPr>
+                <w:sz w:val="24"/>
+                <w:szCs w:val="24"/>
+              </w:rPr>
+              <w:t xml:space="preserve"> per 20FM mentre Gaetano si aggiudica solamente </w:t>
+            </w:r>
+            <w:proofErr w:type="spellStart"/>
+            <w:r>
+              <w:rPr>
+                <w:sz w:val="24"/>
+                <w:szCs w:val="24"/>
+              </w:rPr>
+              <w:t>Ajebolla</w:t>
+            </w:r>
+            <w:proofErr w:type="spellEnd"/>
+            <w:r>
+              <w:rPr>
+                <w:sz w:val="24"/>
+                <w:szCs w:val="24"/>
+              </w:rPr>
+              <w:t xml:space="preserve"> per 15FM.</w:t>
             </w:r>
           </w:p>
           <w:p>
@@ -1283,21 +1450,12 @@
                 <w:szCs w:val="24"/>
               </w:rPr>
             </w:pPr>
-            <w:proofErr w:type="gramStart"/>
-            <w:r>
-              <w:rPr>
-                <w:sz w:val="24"/>
-                <w:szCs w:val="24"/>
-              </w:rPr>
-              <w:t>Gaetano  e</w:t>
-            </w:r>
-            <w:proofErr w:type="gramEnd"/>
-            <w:r>
-              <w:rPr>
-                <w:sz w:val="24"/>
-                <w:szCs w:val="24"/>
-              </w:rPr>
-              <w:t xml:space="preserve">  Pasquale non  si  sono aggiudicati  il  numero  minimo di portieri dunque si svolgerà  immediatamente dopo la  fine  dell’ asta precedente una  seconda  asta  con  le  stesse modalità ma  solo  tra Gaetano e Pasquale </w:t>
+            <w:r>
+              <w:rPr>
+                <w:sz w:val="24"/>
+                <w:szCs w:val="24"/>
+              </w:rPr>
+              <w:t xml:space="preserve">Gaetano  e  Pasquale non  si  sono aggiudicati  il  numero  minimo di portieri dunque si svolgerà  immediatamente dopo la  fine  dell’ asta precedente una  seconda  asta  con  le  stesse modalità ma  solo  tra Gaetano e Pasquale </w:t>
             </w:r>
             <w:r>
               <w:rPr>
@@ -1443,6 +1601,7 @@
                 <w:u w:val="single"/>
               </w:rPr>
             </w:pPr>
+            <w:proofErr w:type="spellStart"/>
             <w:r>
               <w:rPr>
                 <w:b w:val="0"/>
@@ -1461,6 +1620,7 @@
               </w:rPr>
               <w:t>Formazione</w:t>
             </w:r>
+            <w:proofErr w:type="spellEnd"/>
           </w:p>
         </w:tc>
       </w:tr>
@@ -1645,23 +1805,7 @@
                 <w:sz w:val="24"/>
                 <w:szCs w:val="24"/>
               </w:rPr>
-              <w:t xml:space="preserve">Dopo aver scelto il modulo, Pasquale, sceglie chi </w:t>
-            </w:r>
-            <w:proofErr w:type="gramStart"/>
-            <w:r>
-              <w:rPr>
-                <w:sz w:val="24"/>
-                <w:szCs w:val="24"/>
-              </w:rPr>
-              <w:t>mettere in campo</w:t>
-            </w:r>
-            <w:proofErr w:type="gramEnd"/>
-            <w:r>
-              <w:rPr>
-                <w:sz w:val="24"/>
-                <w:szCs w:val="24"/>
-              </w:rPr>
-              <w:t xml:space="preserve"> tra i suoi calciatori, formando così una squadra di 11 calciatori.</w:t>
+              <w:t>Dopo aver scelto il modulo, Pasquale, sceglie chi mettere in campo tra i suoi calciatori, formando così una squadra di 11 calciatori.</w:t>
             </w:r>
             <w:r>
               <w:rPr>
@@ -1689,7 +1833,39 @@
                 <w:sz w:val="24"/>
                 <w:szCs w:val="24"/>
               </w:rPr>
-              <w:t>Come portiere sceglie Donnarumma, i 4 difensori sono Rodriguez, Romagnoli, Musacchio e Conti, i 3 centrocampisti sono Kucka, Kessie, Montolivo ed infine i 3 attaccanti sono Honda, Torres e Menez.</w:t>
+              <w:t xml:space="preserve">Come portiere sceglie Donnarumma, i 4 difensori sono Rodriguez, Romagnoli, </w:t>
+            </w:r>
+            <w:proofErr w:type="spellStart"/>
+            <w:r>
+              <w:rPr>
+                <w:sz w:val="24"/>
+                <w:szCs w:val="24"/>
+              </w:rPr>
+              <w:t>Musacchio</w:t>
+            </w:r>
+            <w:proofErr w:type="spellEnd"/>
+            <w:r>
+              <w:rPr>
+                <w:sz w:val="24"/>
+                <w:szCs w:val="24"/>
+              </w:rPr>
+              <w:t xml:space="preserve"> e Conti, i 3 centrocampisti sono Kucka, </w:t>
+            </w:r>
+            <w:proofErr w:type="spellStart"/>
+            <w:r>
+              <w:rPr>
+                <w:sz w:val="24"/>
+                <w:szCs w:val="24"/>
+              </w:rPr>
+              <w:t>Kessie</w:t>
+            </w:r>
+            <w:proofErr w:type="spellEnd"/>
+            <w:r>
+              <w:rPr>
+                <w:sz w:val="24"/>
+                <w:szCs w:val="24"/>
+              </w:rPr>
+              <w:t>, Montolivo ed infine i 3 attaccanti sono Honda, Torres e Menez.</w:t>
             </w:r>
           </w:p>
           <w:p>
@@ -1754,13 +1930,23 @@
           <w:szCs w:val="24"/>
         </w:rPr>
       </w:pPr>
+      <w:proofErr w:type="spellStart"/>
       <w:r>
         <w:rPr>
           <w:i/>
           <w:sz w:val="24"/>
           <w:szCs w:val="24"/>
         </w:rPr>
-        <w:t xml:space="preserve">Fantafootball </w:t>
+        <w:t>Fantafootball</w:t>
+      </w:r>
+      <w:proofErr w:type="spellEnd"/>
+      <w:r>
+        <w:rPr>
+          <w:i/>
+          <w:sz w:val="24"/>
+          <w:szCs w:val="24"/>
+        </w:rPr>
+        <w:t xml:space="preserve"> </w:t>
       </w:r>
       <w:r>
         <w:rPr>
@@ -1809,23 +1995,7 @@
           <w:sz w:val="24"/>
           <w:szCs w:val="24"/>
         </w:rPr>
-        <w:t xml:space="preserve">Allenatore: </w:t>
-      </w:r>
-      <w:proofErr w:type="gramStart"/>
-      <w:r>
-        <w:rPr>
-          <w:sz w:val="24"/>
-          <w:szCs w:val="24"/>
-        </w:rPr>
-        <w:t>E’</w:t>
-      </w:r>
-      <w:proofErr w:type="gramEnd"/>
-      <w:r>
-        <w:rPr>
-          <w:sz w:val="24"/>
-          <w:szCs w:val="24"/>
-        </w:rPr>
-        <w:t xml:space="preserve"> un utente iscritto dell'applicazione. Egli partecipa alla lega e può effettuare le seguenti azioni: crea la rosa per la propria squadra, può partecipare al calciomercato durante la stagione calcistica, sceglie la formazione da schierare in ogni giornata di campionato. </w:t>
+        <w:t xml:space="preserve">Allenatore: E’ un utente iscritto dell'applicazione. Egli partecipa alla lega e può effettuare le seguenti azioni: crea la rosa per la propria squadra, può partecipare al calciomercato durante la stagione calcistica, sceglie la formazione da schierare in ogni giornata di campionato. </w:t>
       </w:r>
     </w:p>
     <w:p>
@@ -1846,25 +2016,7 @@
           <w:sz w:val="24"/>
           <w:szCs w:val="24"/>
         </w:rPr>
-        <w:t xml:space="preserve">Presidente: </w:t>
-      </w:r>
-      <w:proofErr w:type="gramStart"/>
-      <w:r>
-        <w:rPr>
-          <w:sz w:val="24"/>
-          <w:szCs w:val="24"/>
-        </w:rPr>
-        <w:t>E’</w:t>
-      </w:r>
-      <w:bookmarkStart w:id="4" w:name="_GoBack"/>
-      <w:bookmarkEnd w:id="4"/>
-      <w:proofErr w:type="gramEnd"/>
-      <w:r>
-        <w:rPr>
-          <w:sz w:val="24"/>
-          <w:szCs w:val="24"/>
-        </w:rPr>
-        <w:t xml:space="preserve"> l'allenatore che sceglie di creare una nuova lega. Ha il compito di scegliere il nome della lega in creazione, la tipologia di asta che caratterizzerà il calciomercato iniziale della lega ed infine effettua la scelta riguardo al numero dei partecipanti, la quota di partecipazione, il budget per ogni allenatore e se rendere pubblica (partecipazione senza invito) o meno la lega. Si iscrive come primo allenatore di tale lega. </w:t>
+        <w:t xml:space="preserve">Presidente: E’ l'allenatore che sceglie di creare una nuova lega. Ha il compito di scegliere il nome della lega in creazione, la tipologia di asta che caratterizzerà il calciomercato iniziale della lega ed infine effettua la scelta riguardo al numero dei partecipanti, la quota di partecipazione, il budget per ogni allenatore e se rendere pubblica (partecipazione senza invito) o meno la lega. Si iscrive come primo allenatore di tale lega. </w:t>
       </w:r>
     </w:p>
     <w:p>
@@ -1885,23 +2037,7 @@
           <w:sz w:val="24"/>
           <w:szCs w:val="24"/>
         </w:rPr>
-        <w:t xml:space="preserve">Lo scout: </w:t>
-      </w:r>
-      <w:proofErr w:type="gramStart"/>
-      <w:r>
-        <w:rPr>
-          <w:sz w:val="24"/>
-          <w:szCs w:val="24"/>
-        </w:rPr>
-        <w:t>E’</w:t>
-      </w:r>
-      <w:proofErr w:type="gramEnd"/>
-      <w:r>
-        <w:rPr>
-          <w:sz w:val="24"/>
-          <w:szCs w:val="24"/>
-        </w:rPr>
-        <w:t xml:space="preserve"> un gestore del sito che ha il compito di pubblicare consigli sul come giocare al meglio la partita, quali giocatori schierare, quali tenere in panchina, eventuali notizie sul mercato calcistico e organizzare eventi sociali. </w:t>
+        <w:t xml:space="preserve">Lo scout: E’ un gestore del sito che ha il compito di pubblicare consigli sul come giocare al meglio la partita, quali giocatori schierare, quali tenere in panchina, eventuali notizie sul mercato calcistico e organizzare eventi sociali. </w:t>
       </w:r>
     </w:p>
     <w:p>
@@ -1917,11 +2053,84 @@
       <w:pPr>
         <w:pStyle w:val="Titolo1"/>
       </w:pPr>
-      <w:bookmarkStart w:id="5" w:name="_Toc21178841"/>
+      <w:bookmarkStart w:id="4" w:name="_Toc21178841"/>
       <w:r>
         <w:t>Requisiti non funzionali</w:t>
       </w:r>
-      <w:bookmarkEnd w:id="5"/>
+      <w:bookmarkEnd w:id="4"/>
+    </w:p>
+    <w:p>
+      <w:pPr>
+        <w:pStyle w:val="Paragrafoelenco"/>
+        <w:numPr>
+          <w:ilvl w:val="0"/>
+          <w:numId w:val="8"/>
+        </w:numPr>
+        <w:spacing w:line="256" w:lineRule="auto"/>
+        <w:rPr>
+          <w:sz w:val="24"/>
+          <w:szCs w:val="24"/>
+        </w:rPr>
+      </w:pPr>
+      <w:proofErr w:type="spellStart"/>
+      <w:r>
+        <w:rPr>
+          <w:sz w:val="24"/>
+          <w:szCs w:val="24"/>
+        </w:rPr>
+        <w:t>Usability</w:t>
+      </w:r>
+      <w:proofErr w:type="spellEnd"/>
+    </w:p>
+    <w:p>
+      <w:pPr>
+        <w:ind w:left="360"/>
+        <w:rPr>
+          <w:sz w:val="24"/>
+          <w:szCs w:val="24"/>
+        </w:rPr>
+      </w:pPr>
+      <w:r>
+        <w:rPr>
+          <w:sz w:val="24"/>
+          <w:szCs w:val="24"/>
+        </w:rPr>
+        <w:t xml:space="preserve">L’utente non deve essere necessariamente un esperto navigatore del web per usufruire al meglio del nostro sito. </w:t>
+      </w:r>
+    </w:p>
+    <w:p>
+      <w:pPr>
+        <w:ind w:left="360"/>
+        <w:rPr>
+          <w:sz w:val="24"/>
+          <w:szCs w:val="24"/>
+        </w:rPr>
+      </w:pPr>
+      <w:r>
+        <w:rPr>
+          <w:sz w:val="24"/>
+          <w:szCs w:val="24"/>
+        </w:rPr>
+        <w:lastRenderedPageBreak/>
+        <w:t>Il layout responsive garantirà la corretta visualizzazione dei contenuti anche tramite smartphone e tablet, oltre che da browser.</w:t>
+      </w:r>
+    </w:p>
+    <w:p>
+      <w:pPr>
+        <w:ind w:left="360"/>
+        <w:rPr>
+          <w:sz w:val="24"/>
+          <w:szCs w:val="24"/>
+          <w:u w:val="single"/>
+        </w:rPr>
+      </w:pPr>
+      <w:r>
+        <w:rPr>
+          <w:sz w:val="24"/>
+          <w:szCs w:val="24"/>
+        </w:rPr>
+        <w:t xml:space="preserve">All’utente verrà fornito il regolamento del fantacalcio, il manuale dell’utente  e le note legali per lo sfruttamento dei suoi dati. </w:t>
+      </w:r>
     </w:p>
     <w:p>
       <w:pPr>
@@ -1940,78 +2149,15 @@
           <w:sz w:val="24"/>
           <w:szCs w:val="24"/>
         </w:rPr>
-        <w:t>Usability</w:t>
+        <w:t>Reliability</w:t>
       </w:r>
     </w:p>
     <w:p>
       <w:pPr>
         <w:ind w:left="360"/>
-        <w:rPr>
-          <w:sz w:val="24"/>
-          <w:szCs w:val="24"/>
-        </w:rPr>
-      </w:pPr>
-      <w:r>
-        <w:rPr>
-          <w:sz w:val="24"/>
-          <w:szCs w:val="24"/>
-        </w:rPr>
-        <w:t xml:space="preserve">L’utente non deve essere necessariamente un esperto navigatore del web per usufruire al meglio del nostro </w:t>
-      </w:r>
-      <w:commentRangeStart w:id="6"/>
-      <w:r>
-        <w:rPr>
-          <w:sz w:val="24"/>
-          <w:szCs w:val="24"/>
-        </w:rPr>
-        <w:t>sito</w:t>
-      </w:r>
-      <w:commentRangeEnd w:id="6"/>
-      <w:r>
-        <w:rPr>
-          <w:rStyle w:val="Rimandocommento"/>
-        </w:rPr>
-        <w:commentReference w:id="6"/>
-      </w:r>
-      <w:r>
-        <w:rPr>
-          <w:sz w:val="24"/>
-          <w:szCs w:val="24"/>
-        </w:rPr>
-        <w:t>.</w:t>
-      </w:r>
-    </w:p>
-    <w:p>
-      <w:pPr>
-        <w:ind w:left="360"/>
-        <w:rPr>
-          <w:sz w:val="24"/>
-          <w:szCs w:val="24"/>
-        </w:rPr>
-      </w:pPr>
-      <w:r>
-        <w:rPr>
-          <w:sz w:val="24"/>
-          <w:szCs w:val="24"/>
-        </w:rPr>
-        <w:lastRenderedPageBreak/>
-        <w:t xml:space="preserve">All’utente deve essere fornito il regolamento del fantacalcio, il manuale </w:t>
-      </w:r>
-      <w:proofErr w:type="gramStart"/>
-      <w:r>
-        <w:rPr>
-          <w:sz w:val="24"/>
-          <w:szCs w:val="24"/>
-        </w:rPr>
-        <w:t>dell’utente  e</w:t>
-      </w:r>
-      <w:proofErr w:type="gramEnd"/>
-      <w:r>
-        <w:rPr>
-          <w:sz w:val="24"/>
-          <w:szCs w:val="24"/>
-        </w:rPr>
-        <w:t xml:space="preserve"> le note legali per lo sfruttamento dei suoi dati. </w:t>
+      </w:pPr>
+      <w:r>
+        <w:t>Il Sistema non accetta dati in formati diversi da quelli esplicitati nella richiesta di riempimento dei moduli, deve essere disponibile h24/7 tranne rari casi di manutenzione in orari di poca affluenza al sito. Le eccezioni verranno gestite in due aspetti. Quello pubblico dove l’utente viene reindirizzato ad una pagina standard di errore e quello dello gestore che verrà notificato in caso di problemi, il sistema si occuperà di gestire gli errori rendendo momentaneamente offline quella funzione.</w:t>
       </w:r>
     </w:p>
     <w:p>
@@ -2026,29 +2172,25 @@
           <w:szCs w:val="24"/>
         </w:rPr>
       </w:pPr>
-      <w:r>
-        <w:rPr>
-          <w:sz w:val="24"/>
-          <w:szCs w:val="24"/>
-        </w:rPr>
-        <w:t>Reliability</w:t>
-      </w:r>
-    </w:p>
-    <w:p>
-      <w:pPr>
+      <w:proofErr w:type="spellStart"/>
+      <w:r>
+        <w:rPr>
+          <w:sz w:val="24"/>
+          <w:szCs w:val="24"/>
+        </w:rPr>
+        <w:t>Supportability</w:t>
+      </w:r>
+      <w:proofErr w:type="spellEnd"/>
+    </w:p>
+    <w:p>
+      <w:pPr>
+        <w:pStyle w:val="Paragrafoelenco"/>
         <w:ind w:left="360"/>
-      </w:pPr>
-      <w:r>
-        <w:t xml:space="preserve">Il Sistema non accetta dati in formati diversi da quelli esplicitati nella richiesta di riempimento dei moduli, deve essere disponibile h24/7 tranne rari casi di manutenzione in orari di poca affluenza al sito. Le eccezioni verranno gestite in due aspetti. Quello pubblico dove l’utente viene reindirizzato ad una pagina standard di errore e quello </w:t>
-      </w:r>
-      <w:proofErr w:type="gramStart"/>
-      <w:r>
-        <w:t>dello</w:t>
-      </w:r>
-      <w:proofErr w:type="gramEnd"/>
-      <w:r>
-        <w:t xml:space="preserve"> gestore che verrà notificato in caso di problemi, il sistema si occuperà di gestire gli errori rendendo momentaneamente offline quella funzione.</w:t>
-      </w:r>
+        <w:rPr>
+          <w:sz w:val="24"/>
+          <w:szCs w:val="24"/>
+        </w:rPr>
+      </w:pPr>
     </w:p>
     <w:p>
       <w:pPr>
@@ -2067,7 +2209,24 @@
           <w:sz w:val="24"/>
           <w:szCs w:val="24"/>
         </w:rPr>
-        <w:t>Supportability</w:t>
+        <w:t>Performance</w:t>
+      </w:r>
+    </w:p>
+    <w:p>
+      <w:pPr>
+        <w:pStyle w:val="Paragrafoelenco"/>
+        <w:ind w:left="360"/>
+        <w:rPr>
+          <w:sz w:val="24"/>
+          <w:szCs w:val="24"/>
+        </w:rPr>
+      </w:pPr>
+      <w:r>
+        <w:rPr>
+          <w:sz w:val="24"/>
+          <w:szCs w:val="24"/>
+        </w:rPr>
+        <w:t xml:space="preserve">È necessario garantire tempi di risposta rapidi (massimo 2 secondi) in quanto alcune operazioni dell’utente, ad esempio le offerte per l’asta e la scelta della formazione per la partita, prevedono dei limiti di tempo oltre i quali non è più possibile effettuare tali operazioni. </w:t>
       </w:r>
     </w:p>
     <w:p>
@@ -2092,17 +2251,25 @@
           <w:szCs w:val="24"/>
         </w:rPr>
       </w:pPr>
-      <w:r>
-        <w:rPr>
-          <w:sz w:val="24"/>
-          <w:szCs w:val="24"/>
-        </w:rPr>
-        <w:t>Performance</w:t>
-      </w:r>
-    </w:p>
-    <w:p>
-      <w:pPr>
-        <w:pStyle w:val="Paragrafoelenco"/>
+      <w:proofErr w:type="spellStart"/>
+      <w:r>
+        <w:rPr>
+          <w:sz w:val="24"/>
+          <w:szCs w:val="24"/>
+        </w:rPr>
+        <w:t>Implementatio</w:t>
+      </w:r>
+      <w:r>
+        <w:rPr>
+          <w:sz w:val="24"/>
+          <w:szCs w:val="24"/>
+        </w:rPr>
+        <w:t>n</w:t>
+      </w:r>
+      <w:proofErr w:type="spellEnd"/>
+    </w:p>
+    <w:p>
+      <w:pPr>
         <w:ind w:left="360"/>
         <w:rPr>
           <w:sz w:val="24"/>
@@ -2114,12 +2281,20 @@
           <w:sz w:val="24"/>
           <w:szCs w:val="24"/>
         </w:rPr>
-        <w:t xml:space="preserve">È necessario garantire tempi di risposta rapidi (massimo 2 secondi) in quanto alcune operazioni dell’utente, ad esempio le offerte per l’asta e la scelta della formazione per la partita, prevedono dei limiti di tempo oltre i quali non è più possibile effettuare tali operazioni. </w:t>
-      </w:r>
-    </w:p>
-    <w:p>
-      <w:pPr>
-        <w:pStyle w:val="Paragrafoelenco"/>
+        <w:t xml:space="preserve">Per questa Web Application verrà usato come ambiente di sviluppo Eclipse, il DBMS MySQL e come linguaggi di programmazione verrà usato Java mentre per le parte Web verranno usati HTML, CSS, </w:t>
+      </w:r>
+      <w:proofErr w:type="spellStart"/>
+      <w:r>
+        <w:rPr>
+          <w:sz w:val="24"/>
+          <w:szCs w:val="24"/>
+        </w:rPr>
+        <w:t>Javascript</w:t>
+      </w:r>
+      <w:proofErr w:type="spellEnd"/>
+    </w:p>
+    <w:p>
+      <w:pPr>
         <w:ind w:left="360"/>
         <w:rPr>
           <w:sz w:val="24"/>
@@ -2144,74 +2319,6 @@
           <w:sz w:val="24"/>
           <w:szCs w:val="24"/>
         </w:rPr>
-        <w:t>Implementatio</w:t>
-      </w:r>
-      <w:r>
-        <w:rPr>
-          <w:sz w:val="24"/>
-          <w:szCs w:val="24"/>
-        </w:rPr>
-        <w:t>n</w:t>
-      </w:r>
-    </w:p>
-    <w:p>
-      <w:pPr>
-        <w:ind w:left="360"/>
-        <w:rPr>
-          <w:sz w:val="24"/>
-          <w:szCs w:val="24"/>
-        </w:rPr>
-      </w:pPr>
-      <w:r>
-        <w:rPr>
-          <w:sz w:val="24"/>
-          <w:szCs w:val="24"/>
-        </w:rPr>
-        <w:t xml:space="preserve">Per questa Web Application verrà usato come ambiente di sviluppo Eclipse, il DBMS MySQL e come linguaggi di programmazione verrà usato Java mentre per </w:t>
-      </w:r>
-      <w:proofErr w:type="gramStart"/>
-      <w:r>
-        <w:rPr>
-          <w:sz w:val="24"/>
-          <w:szCs w:val="24"/>
-        </w:rPr>
-        <w:t>le parte</w:t>
-      </w:r>
-      <w:proofErr w:type="gramEnd"/>
-      <w:r>
-        <w:rPr>
-          <w:sz w:val="24"/>
-          <w:szCs w:val="24"/>
-        </w:rPr>
-        <w:t xml:space="preserve"> Web verranno usati HTML, CSS, Javascript</w:t>
-      </w:r>
-    </w:p>
-    <w:p>
-      <w:pPr>
-        <w:ind w:left="360"/>
-        <w:rPr>
-          <w:sz w:val="24"/>
-          <w:szCs w:val="24"/>
-        </w:rPr>
-      </w:pPr>
-    </w:p>
-    <w:p>
-      <w:pPr>
-        <w:pStyle w:val="Paragrafoelenco"/>
-        <w:numPr>
-          <w:ilvl w:val="0"/>
-          <w:numId w:val="6"/>
-        </w:numPr>
-        <w:rPr>
-          <w:sz w:val="24"/>
-          <w:szCs w:val="24"/>
-        </w:rPr>
-      </w:pPr>
-      <w:r>
-        <w:rPr>
-          <w:sz w:val="24"/>
-          <w:szCs w:val="24"/>
-        </w:rPr>
         <w:t>Interface</w:t>
       </w:r>
     </w:p>
@@ -2237,11 +2344,16 @@
       <w:pPr>
         <w:pStyle w:val="Titolo1"/>
       </w:pPr>
-      <w:bookmarkStart w:id="7" w:name="_Toc21178842"/>
-      <w:r>
-        <w:t>Target environment</w:t>
-      </w:r>
-      <w:bookmarkEnd w:id="7"/>
+      <w:bookmarkStart w:id="5" w:name="_Toc21178842"/>
+      <w:r>
+        <w:t xml:space="preserve">Target </w:t>
+      </w:r>
+      <w:proofErr w:type="spellStart"/>
+      <w:r>
+        <w:t>environment</w:t>
+      </w:r>
+      <w:bookmarkEnd w:id="5"/>
+      <w:proofErr w:type="spellEnd"/>
       <w:r>
         <w:t xml:space="preserve"> </w:t>
       </w:r>
@@ -2255,16 +2367,26 @@
         </w:numPr>
       </w:pPr>
       <w:r>
-        <w:t>Gli utenti devono essere in grado di potersi connettere all’applicazione da qualsiasi dispositivo capace di connettersi alla rete tramite un browser che supporti Javascript e cookies.</w:t>
-      </w:r>
-    </w:p>
-    <w:p/>
-    <w:p/>
+        <w:t xml:space="preserve">Gli utenti devono essere in grado di potersi connettere all’applicazione da qualsiasi dispositivo capace di connettersi alla rete tramite un browser che supporti </w:t>
+      </w:r>
+      <w:proofErr w:type="spellStart"/>
+      <w:r>
+        <w:t>Javascript</w:t>
+      </w:r>
+      <w:proofErr w:type="spellEnd"/>
+      <w:r>
+        <w:t xml:space="preserve"> e cookies.</w:t>
+      </w:r>
+    </w:p>
+    <w:p>
+      <w:bookmarkStart w:id="6" w:name="_GoBack"/>
+      <w:bookmarkEnd w:id="6"/>
+    </w:p>
     <w:p>
       <w:pPr>
         <w:pStyle w:val="Titolo1"/>
       </w:pPr>
-      <w:bookmarkStart w:id="8" w:name="_Toc21178843"/>
+      <w:bookmarkStart w:id="7" w:name="_Toc21178843"/>
       <w:r>
         <w:rPr>
           <w:rStyle w:val="Enfasigrassetto"/>
@@ -2273,7 +2395,7 @@
         </w:rPr>
         <w:t>Deliverable &amp; deadlines</w:t>
       </w:r>
-      <w:bookmarkEnd w:id="8"/>
+      <w:bookmarkEnd w:id="7"/>
     </w:p>
     <w:p>
       <w:pPr>
@@ -2314,7 +2436,25 @@
           <w:sz w:val="24"/>
           <w:szCs w:val="24"/>
         </w:rPr>
-        <w:t>2. Problem Statement: 11 ottobre 2019</w:t>
+        <w:t xml:space="preserve">2. </w:t>
+      </w:r>
+      <w:proofErr w:type="spellStart"/>
+      <w:r>
+        <w:rPr>
+          <w:rFonts w:ascii="Calibri" w:hAnsi="Calibri" w:cs="Calibri"/>
+          <w:sz w:val="24"/>
+          <w:szCs w:val="24"/>
+        </w:rPr>
+        <w:t>Problem</w:t>
+      </w:r>
+      <w:proofErr w:type="spellEnd"/>
+      <w:r>
+        <w:rPr>
+          <w:rFonts w:ascii="Calibri" w:hAnsi="Calibri" w:cs="Calibri"/>
+          <w:sz w:val="24"/>
+          <w:szCs w:val="24"/>
+        </w:rPr>
+        <w:t xml:space="preserve"> Statement: 11 ottobre 2019</w:t>
       </w:r>
     </w:p>
     <w:p>
@@ -2358,9 +2498,9 @@
           <w:szCs w:val="24"/>
           <w:lang w:val="fr-FR"/>
         </w:rPr>
-        <w:t xml:space="preserve">4. Requirements Analysis </w:t>
-      </w:r>
-      <w:proofErr w:type="gramStart"/>
+        <w:t xml:space="preserve">4. </w:t>
+      </w:r>
+      <w:proofErr w:type="spellStart"/>
       <w:r>
         <w:rPr>
           <w:rFonts w:ascii="Calibri" w:hAnsi="Calibri" w:cs="Calibri"/>
@@ -2368,9 +2508,9 @@
           <w:szCs w:val="24"/>
           <w:lang w:val="fr-FR"/>
         </w:rPr>
-        <w:t>Document:</w:t>
-      </w:r>
-      <w:proofErr w:type="gramEnd"/>
+        <w:t>Requirements</w:t>
+      </w:r>
+      <w:proofErr w:type="spellEnd"/>
       <w:r>
         <w:rPr>
           <w:rFonts w:ascii="Calibri" w:hAnsi="Calibri" w:cs="Calibri"/>
@@ -2378,7 +2518,27 @@
           <w:szCs w:val="24"/>
           <w:lang w:val="fr-FR"/>
         </w:rPr>
-        <w:t xml:space="preserve"> 8 novembre 2019</w:t>
+        <w:t xml:space="preserve"> </w:t>
+      </w:r>
+      <w:proofErr w:type="spellStart"/>
+      <w:r>
+        <w:rPr>
+          <w:rFonts w:ascii="Calibri" w:hAnsi="Calibri" w:cs="Calibri"/>
+          <w:sz w:val="24"/>
+          <w:szCs w:val="24"/>
+          <w:lang w:val="fr-FR"/>
+        </w:rPr>
+        <w:t>Analysis</w:t>
+      </w:r>
+      <w:proofErr w:type="spellEnd"/>
+      <w:r>
+        <w:rPr>
+          <w:rFonts w:ascii="Calibri" w:hAnsi="Calibri" w:cs="Calibri"/>
+          <w:sz w:val="24"/>
+          <w:szCs w:val="24"/>
+          <w:lang w:val="fr-FR"/>
+        </w:rPr>
+        <w:t xml:space="preserve"> Document: 8 novembre 2019</w:t>
       </w:r>
     </w:p>
     <w:p>
@@ -2401,27 +2561,7 @@
           <w:szCs w:val="24"/>
           <w:lang w:val="fr-FR"/>
         </w:rPr>
-        <w:t xml:space="preserve">5. System Design </w:t>
-      </w:r>
-      <w:proofErr w:type="gramStart"/>
-      <w:r>
-        <w:rPr>
-          <w:rFonts w:ascii="Calibri" w:hAnsi="Calibri" w:cs="Calibri"/>
-          <w:sz w:val="24"/>
-          <w:szCs w:val="24"/>
-          <w:lang w:val="fr-FR"/>
-        </w:rPr>
-        <w:t>Document:</w:t>
-      </w:r>
-      <w:proofErr w:type="gramEnd"/>
-      <w:r>
-        <w:rPr>
-          <w:rFonts w:ascii="Calibri" w:hAnsi="Calibri" w:cs="Calibri"/>
-          <w:sz w:val="24"/>
-          <w:szCs w:val="24"/>
-          <w:lang w:val="fr-FR"/>
-        </w:rPr>
-        <w:t xml:space="preserve"> 29 novembre 2019</w:t>
+        <w:t>5. System Design Document: 29 novembre 2019</w:t>
       </w:r>
     </w:p>
     <w:p>
@@ -2494,33 +2634,6 @@
     </w:sectPr>
   </w:body>
 </w:document>
-</file>
-
-<file path=word/comments.xml><?xml version="1.0" encoding="utf-8"?>
-<w:comments xmlns:wpc="http://schemas.microsoft.com/office/word/2010/wordprocessingCanvas" xmlns:cx="http://schemas.microsoft.com/office/drawing/2014/chartex" xmlns:cx1="http://schemas.microsoft.com/office/drawing/2015/9/8/chartex" xmlns:cx2="http://schemas.microsoft.com/office/drawing/2015/10/21/chartex" xmlns:cx3="http://schemas.microsoft.com/office/drawing/2016/5/9/chartex" xmlns:cx4="http://schemas.microsoft.com/office/drawing/2016/5/10/chartex" xmlns:cx5="http://schemas.microsoft.com/office/drawing/2016/5/11/chartex" xmlns:cx6="http://schemas.microsoft.com/office/drawing/2016/5/12/chartex" xmlns:cx7="http://schemas.microsoft.com/office/drawing/2016/5/13/chartex" xmlns:cx8="http://schemas.microsoft.com/office/drawing/2016/5/14/chartex" xmlns:mc="http://schemas.openxmlformats.org/markup-compatibility/2006" xmlns:aink="http://schemas.microsoft.com/office/drawing/2016/ink" xmlns:am3d="http://schemas.microsoft.com/office/drawing/2017/model3d" xmlns:o="urn:schemas-microsoft-com:office:office" xmlns:r="http://schemas.openxmlformats.org/officeDocument/2006/relationships" xmlns:m="http://schemas.openxmlformats.org/officeDocument/2006/math" xmlns:v="urn:schemas-microsoft-com:vml" xmlns:wp14="http://schemas.microsoft.com/office/word/2010/wordprocessingDrawing" xmlns:wp="http://schemas.openxmlformats.org/drawingml/2006/wordprocessingDrawing" xmlns:w10="urn:schemas-microsoft-com:office:word" xmlns:w="http://schemas.openxmlformats.org/wordprocessingml/2006/main" xmlns:w14="http://schemas.microsoft.com/office/word/2010/wordml" xmlns:w15="http://schemas.microsoft.com/office/word/2012/wordml" xmlns:w16cid="http://schemas.microsoft.com/office/word/2016/wordml/cid" xmlns:w16se="http://schemas.microsoft.com/office/word/2015/wordml/symex" xmlns:wpg="http://schemas.microsoft.com/office/word/2010/wordprocessingGroup" xmlns:wpi="http://schemas.microsoft.com/office/word/2010/wordprocessingInk" xmlns:wne="http://schemas.microsoft.com/office/word/2006/wordml" xmlns:wps="http://schemas.microsoft.com/office/word/2010/wordprocessingShape" mc:Ignorable="w14 w15 w16se w16cid wp14">
-  <w:comment w:id="6" w:author="Utente" w:date="2019-10-07T10:13:00Z" w:initials="U">
-    <w:p>
-      <w:pPr>
-        <w:pStyle w:val="Testocommento"/>
-      </w:pPr>
-      <w:r>
-        <w:t>on</w:t>
-      </w:r>
-    </w:p>
-  </w:comment>
-</w:comments>
-</file>
-
-<file path=word/commentsExtended.xml><?xml version="1.0" encoding="utf-8"?>
-<w15:commentsEx xmlns:wpc="http://schemas.microsoft.com/office/word/2010/wordprocessingCanvas" xmlns:cx="http://schemas.microsoft.com/office/drawing/2014/chartex" xmlns:cx1="http://schemas.microsoft.com/office/drawing/2015/9/8/chartex" xmlns:cx2="http://schemas.microsoft.com/office/drawing/2015/10/21/chartex" xmlns:cx3="http://schemas.microsoft.com/office/drawing/2016/5/9/chartex" xmlns:cx4="http://schemas.microsoft.com/office/drawing/2016/5/10/chartex" xmlns:cx5="http://schemas.microsoft.com/office/drawing/2016/5/11/chartex" xmlns:cx6="http://schemas.microsoft.com/office/drawing/2016/5/12/chartex" xmlns:cx7="http://schemas.microsoft.com/office/drawing/2016/5/13/chartex" xmlns:cx8="http://schemas.microsoft.com/office/drawing/2016/5/14/chartex" xmlns:mc="http://schemas.openxmlformats.org/markup-compatibility/2006" xmlns:aink="http://schemas.microsoft.com/office/drawing/2016/ink" xmlns:am3d="http://schemas.microsoft.com/office/drawing/2017/model3d" xmlns:o="urn:schemas-microsoft-com:office:office" xmlns:r="http://schemas.openxmlformats.org/officeDocument/2006/relationships" xmlns:m="http://schemas.openxmlformats.org/officeDocument/2006/math" xmlns:v="urn:schemas-microsoft-com:vml" xmlns:wp14="http://schemas.microsoft.com/office/word/2010/wordprocessingDrawing" xmlns:wp="http://schemas.openxmlformats.org/drawingml/2006/wordprocessingDrawing" xmlns:w10="urn:schemas-microsoft-com:office:word" xmlns:w="http://schemas.openxmlformats.org/wordprocessingml/2006/main" xmlns:w14="http://schemas.microsoft.com/office/word/2010/wordml" xmlns:w15="http://schemas.microsoft.com/office/word/2012/wordml" xmlns:w16cid="http://schemas.microsoft.com/office/word/2016/wordml/cid" xmlns:w16se="http://schemas.microsoft.com/office/word/2015/wordml/symex" xmlns:wpg="http://schemas.microsoft.com/office/word/2010/wordprocessingGroup" xmlns:wpi="http://schemas.microsoft.com/office/word/2010/wordprocessingInk" xmlns:wne="http://schemas.microsoft.com/office/word/2006/wordml" xmlns:wps="http://schemas.microsoft.com/office/word/2010/wordprocessingShape" mc:Ignorable="w14 w15 w16se w16cid wp14">
-  <w15:commentEx w15:paraId="6B121C63" w15:done="0"/>
-</w15:commentsEx>
-</file>
-
-<file path=word/commentsIds.xml><?xml version="1.0" encoding="utf-8"?>
-<w16cid:commentsIds xmlns:wpc="http://schemas.microsoft.com/office/word/2010/wordprocessingCanvas" xmlns:cx="http://schemas.microsoft.com/office/drawing/2014/chartex" xmlns:cx1="http://schemas.microsoft.com/office/drawing/2015/9/8/chartex" xmlns:cx2="http://schemas.microsoft.com/office/drawing/2015/10/21/chartex" xmlns:cx3="http://schemas.microsoft.com/office/drawing/2016/5/9/chartex" xmlns:cx4="http://schemas.microsoft.com/office/drawing/2016/5/10/chartex" xmlns:cx5="http://schemas.microsoft.com/office/drawing/2016/5/11/chartex" xmlns:cx6="http://schemas.microsoft.com/office/drawing/2016/5/12/chartex" xmlns:cx7="http://schemas.microsoft.com/office/drawing/2016/5/13/chartex" xmlns:cx8="http://schemas.microsoft.com/office/drawing/2016/5/14/chartex" xmlns:mc="http://schemas.openxmlformats.org/markup-compatibility/2006" xmlns:aink="http://schemas.microsoft.com/office/drawing/2016/ink" xmlns:am3d="http://schemas.microsoft.com/office/drawing/2017/model3d" xmlns:o="urn:schemas-microsoft-com:office:office" xmlns:r="http://schemas.openxmlformats.org/officeDocument/2006/relationships" xmlns:m="http://schemas.openxmlformats.org/officeDocument/2006/math" xmlns:v="urn:schemas-microsoft-com:vml" xmlns:wp14="http://schemas.microsoft.com/office/word/2010/wordprocessingDrawing" xmlns:wp="http://schemas.openxmlformats.org/drawingml/2006/wordprocessingDrawing" xmlns:w10="urn:schemas-microsoft-com:office:word" xmlns:w="http://schemas.openxmlformats.org/wordprocessingml/2006/main" xmlns:w14="http://schemas.microsoft.com/office/word/2010/wordml" xmlns:w15="http://schemas.microsoft.com/office/word/2012/wordml" xmlns:w16cid="http://schemas.microsoft.com/office/word/2016/wordml/cid" xmlns:w16se="http://schemas.microsoft.com/office/word/2015/wordml/symex" xmlns:wpg="http://schemas.microsoft.com/office/word/2010/wordprocessingGroup" xmlns:wpi="http://schemas.microsoft.com/office/word/2010/wordprocessingInk" xmlns:wne="http://schemas.microsoft.com/office/word/2006/wordml" xmlns:wps="http://schemas.microsoft.com/office/word/2010/wordprocessingShape" mc:Ignorable="w14 w15 w16se w16cid wp14">
-  <w16cid:commentId w16cid:paraId="6B121C63" w16cid:durableId="214727E6"/>
-</w16cid:commentsIds>
 </file>
 
 <file path=word/numbering.xml><?xml version="1.0" encoding="utf-8"?>
@@ -3256,15 +3369,19 @@
   <w:num w:numId="7">
     <w:abstractNumId w:val="2"/>
   </w:num>
+  <w:num w:numId="8">
+    <w:abstractNumId w:val="1"/>
+    <w:lvlOverride w:ilvl="0"/>
+    <w:lvlOverride w:ilvl="1"/>
+    <w:lvlOverride w:ilvl="2"/>
+    <w:lvlOverride w:ilvl="3"/>
+    <w:lvlOverride w:ilvl="4"/>
+    <w:lvlOverride w:ilvl="5"/>
+    <w:lvlOverride w:ilvl="6"/>
+    <w:lvlOverride w:ilvl="7"/>
+    <w:lvlOverride w:ilvl="8"/>
+  </w:num>
 </w:numbering>
-</file>
-
-<file path=word/people.xml><?xml version="1.0" encoding="utf-8"?>
-<w15:people xmlns:wpc="http://schemas.microsoft.com/office/word/2010/wordprocessingCanvas" xmlns:cx="http://schemas.microsoft.com/office/drawing/2014/chartex" xmlns:cx1="http://schemas.microsoft.com/office/drawing/2015/9/8/chartex" xmlns:cx2="http://schemas.microsoft.com/office/drawing/2015/10/21/chartex" xmlns:cx3="http://schemas.microsoft.com/office/drawing/2016/5/9/chartex" xmlns:cx4="http://schemas.microsoft.com/office/drawing/2016/5/10/chartex" xmlns:cx5="http://schemas.microsoft.com/office/drawing/2016/5/11/chartex" xmlns:cx6="http://schemas.microsoft.com/office/drawing/2016/5/12/chartex" xmlns:cx7="http://schemas.microsoft.com/office/drawing/2016/5/13/chartex" xmlns:cx8="http://schemas.microsoft.com/office/drawing/2016/5/14/chartex" xmlns:mc="http://schemas.openxmlformats.org/markup-compatibility/2006" xmlns:aink="http://schemas.microsoft.com/office/drawing/2016/ink" xmlns:am3d="http://schemas.microsoft.com/office/drawing/2017/model3d" xmlns:o="urn:schemas-microsoft-com:office:office" xmlns:r="http://schemas.openxmlformats.org/officeDocument/2006/relationships" xmlns:m="http://schemas.openxmlformats.org/officeDocument/2006/math" xmlns:v="urn:schemas-microsoft-com:vml" xmlns:wp14="http://schemas.microsoft.com/office/word/2010/wordprocessingDrawing" xmlns:wp="http://schemas.openxmlformats.org/drawingml/2006/wordprocessingDrawing" xmlns:w10="urn:schemas-microsoft-com:office:word" xmlns:w="http://schemas.openxmlformats.org/wordprocessingml/2006/main" xmlns:w14="http://schemas.microsoft.com/office/word/2010/wordml" xmlns:w15="http://schemas.microsoft.com/office/word/2012/wordml" xmlns:w16cid="http://schemas.microsoft.com/office/word/2016/wordml/cid" xmlns:w16se="http://schemas.microsoft.com/office/word/2015/wordml/symex" xmlns:wpg="http://schemas.microsoft.com/office/word/2010/wordprocessingGroup" xmlns:wpi="http://schemas.microsoft.com/office/word/2010/wordprocessingInk" xmlns:wne="http://schemas.microsoft.com/office/word/2006/wordml" xmlns:wps="http://schemas.microsoft.com/office/word/2010/wordprocessingShape" mc:Ignorable="w14 w15 w16se w16cid wp14">
-  <w15:person w15:author="Utente">
-    <w15:presenceInfo w15:providerId="None" w15:userId="Utente"/>
-  </w15:person>
-</w15:people>
 </file>
 
 <file path=word/styles.xml><?xml version="1.0" encoding="utf-8"?>
@@ -4623,7 +4740,7 @@
 </file>
 
 <file path=customXml/itemProps2.xml><?xml version="1.0" encoding="utf-8"?>
-<ds:datastoreItem xmlns:ds="http://schemas.openxmlformats.org/officeDocument/2006/customXml" ds:itemID="{B31EFF05-CF35-4454-99DC-E7C4CFA631A3}">
+<ds:datastoreItem xmlns:ds="http://schemas.openxmlformats.org/officeDocument/2006/customXml" ds:itemID="{E0AA6B0D-4FFB-4074-8E58-2244E9A84D2C}">
   <ds:schemaRefs>
     <ds:schemaRef ds:uri="http://schemas.openxmlformats.org/officeDocument/2006/bibliography"/>
   </ds:schemaRefs>

</xml_diff>